<commit_message>
cas niche cas jo
</commit_message>
<xml_diff>
--- a/CDA/bdd.docx
+++ b/CDA/bdd.docx
@@ -4208,10 +4208,7 @@
     <w:p>
       <w:r>
         <w:lastRenderedPageBreak/>
-        <w:t>Règles de gestion :</w:t>
-      </w:r>
-      <w:r>
-        <w:t xml:space="preserve"> </w:t>
+        <w:t xml:space="preserve">Règles de gestion : </w:t>
       </w:r>
     </w:p>
     <w:p>
@@ -4238,19 +4235,7 @@
         <w:rPr>
           <w:color w:val="70AD47" w:themeColor="accent6"/>
         </w:rPr>
-        <w:t xml:space="preserve">une </w:t>
-      </w:r>
-      <w:r>
-        <w:rPr>
-          <w:color w:val="70AD47" w:themeColor="accent6"/>
-        </w:rPr>
-        <w:t xml:space="preserve">seule </w:t>
-      </w:r>
-      <w:r>
-        <w:rPr>
-          <w:color w:val="70AD47" w:themeColor="accent6"/>
-        </w:rPr>
-        <w:t xml:space="preserve">salle de cours </w:t>
+        <w:t xml:space="preserve">une seule salle de cours </w:t>
       </w:r>
     </w:p>
     <w:p>
@@ -4529,14 +4514,244 @@
       <w:r>
         <w:t>niveau</w:t>
       </w:r>
-      <w:bookmarkStart w:id="0" w:name="_GoBack"/>
-      <w:bookmarkEnd w:id="0"/>
     </w:p>
     <w:p/>
     <w:p/>
     <w:p/>
     <w:p/>
+    <w:p>
+      <w:r>
+        <w:t>__________________________________________________________________________________</w:t>
+      </w:r>
+    </w:p>
     <w:p/>
+    <w:p>
+      <w:pPr>
+        <w:pStyle w:val="Paragraphedeliste"/>
+        <w:numPr>
+          <w:ilvl w:val="0"/>
+          <w:numId w:val="2"/>
+        </w:numPr>
+      </w:pPr>
+      <w:r>
+        <w:t>Responsable général</w:t>
+      </w:r>
+    </w:p>
+    <w:p>
+      <w:pPr>
+        <w:pStyle w:val="Paragraphedeliste"/>
+        <w:numPr>
+          <w:ilvl w:val="0"/>
+          <w:numId w:val="2"/>
+        </w:numPr>
+      </w:pPr>
+      <w:r>
+        <w:t>Responsables de disciplines</w:t>
+      </w:r>
+    </w:p>
+    <w:p>
+      <w:pPr>
+        <w:pStyle w:val="Paragraphedeliste"/>
+        <w:numPr>
+          <w:ilvl w:val="0"/>
+          <w:numId w:val="2"/>
+        </w:numPr>
+      </w:pPr>
+      <w:r>
+        <w:t>Juge a l’arrive</w:t>
+      </w:r>
+    </w:p>
+    <w:p>
+      <w:pPr>
+        <w:pStyle w:val="Paragraphedeliste"/>
+        <w:numPr>
+          <w:ilvl w:val="0"/>
+          <w:numId w:val="2"/>
+        </w:numPr>
+      </w:pPr>
+      <w:proofErr w:type="spellStart"/>
+      <w:r>
+        <w:t>Chronometreur</w:t>
+      </w:r>
+      <w:proofErr w:type="spellEnd"/>
+    </w:p>
+    <w:p>
+      <w:pPr>
+        <w:pStyle w:val="Paragraphedeliste"/>
+        <w:numPr>
+          <w:ilvl w:val="0"/>
+          <w:numId w:val="2"/>
+        </w:numPr>
+      </w:pPr>
+      <w:r>
+        <w:t>Juge de parcours î numéros matricule</w:t>
+      </w:r>
+    </w:p>
+    <w:p>
+      <w:pPr>
+        <w:pStyle w:val="Paragraphedeliste"/>
+        <w:numPr>
+          <w:ilvl w:val="0"/>
+          <w:numId w:val="2"/>
+        </w:numPr>
+      </w:pPr>
+      <w:r>
+        <w:t xml:space="preserve">Stations avec nom et altitude </w:t>
+      </w:r>
+    </w:p>
+    <w:p>
+      <w:pPr>
+        <w:pStyle w:val="Paragraphedeliste"/>
+        <w:numPr>
+          <w:ilvl w:val="0"/>
+          <w:numId w:val="2"/>
+        </w:numPr>
+      </w:pPr>
+      <w:r>
+        <w:t>Epreuves avec code alphabétique</w:t>
+      </w:r>
+    </w:p>
+    <w:p>
+      <w:pPr>
+        <w:pStyle w:val="Paragraphedeliste"/>
+        <w:numPr>
+          <w:ilvl w:val="0"/>
+          <w:numId w:val="2"/>
+        </w:numPr>
+      </w:pPr>
+      <w:r>
+        <w:t>Disciplines</w:t>
+      </w:r>
+    </w:p>
+    <w:p>
+      <w:pPr>
+        <w:pStyle w:val="Paragraphedeliste"/>
+        <w:numPr>
+          <w:ilvl w:val="0"/>
+          <w:numId w:val="2"/>
+        </w:numPr>
+      </w:pPr>
+      <w:r>
+        <w:t>Temps ou nombre de points / épreuve</w:t>
+      </w:r>
+    </w:p>
+    <w:p>
+      <w:r>
+        <w:t>Classement ?</w:t>
+      </w:r>
+    </w:p>
+    <w:p/>
+    <w:p>
+      <w:pPr>
+        <w:pStyle w:val="Paragraphedeliste"/>
+        <w:numPr>
+          <w:ilvl w:val="0"/>
+          <w:numId w:val="1"/>
+        </w:numPr>
+      </w:pPr>
+      <w:r>
+        <w:t>Même station même altitude +</w:t>
+      </w:r>
+      <w:proofErr w:type="spellStart"/>
+      <w:r>
+        <w:t>ieurs</w:t>
+      </w:r>
+      <w:proofErr w:type="spellEnd"/>
+      <w:r>
+        <w:t xml:space="preserve"> épreuves jours différents</w:t>
+      </w:r>
+    </w:p>
+    <w:p>
+      <w:pPr>
+        <w:pStyle w:val="Paragraphedeliste"/>
+        <w:numPr>
+          <w:ilvl w:val="0"/>
+          <w:numId w:val="1"/>
+        </w:numPr>
+      </w:pPr>
+      <w:r>
+        <w:t>Une épreuve = une discipline.</w:t>
+      </w:r>
+    </w:p>
+    <w:p>
+      <w:pPr>
+        <w:pStyle w:val="Paragraphedeliste"/>
+        <w:numPr>
+          <w:ilvl w:val="0"/>
+          <w:numId w:val="1"/>
+        </w:numPr>
+      </w:pPr>
+      <w:r>
+        <w:t>Discipline = plusieurs épreuves ?</w:t>
+      </w:r>
+    </w:p>
+    <w:p>
+      <w:pPr>
+        <w:pStyle w:val="Paragraphedeliste"/>
+        <w:numPr>
+          <w:ilvl w:val="0"/>
+          <w:numId w:val="1"/>
+        </w:numPr>
+      </w:pPr>
+      <w:r>
+        <w:t>Parfois épreuve = plusieurs manches</w:t>
+      </w:r>
+      <w:bookmarkStart w:id="0" w:name="_GoBack"/>
+      <w:bookmarkEnd w:id="0"/>
+    </w:p>
+    <w:p>
+      <w:pPr>
+        <w:pStyle w:val="Paragraphedeliste"/>
+        <w:numPr>
+          <w:ilvl w:val="0"/>
+          <w:numId w:val="1"/>
+        </w:numPr>
+      </w:pPr>
+      <w:r>
+        <w:t>1 responsables = plusieurs épreuves</w:t>
+      </w:r>
+    </w:p>
+    <w:p>
+      <w:pPr>
+        <w:pStyle w:val="Paragraphedeliste"/>
+        <w:numPr>
+          <w:ilvl w:val="0"/>
+          <w:numId w:val="1"/>
+        </w:numPr>
+      </w:pPr>
+      <w:r>
+        <w:t>1 concurrent = 1 pays</w:t>
+      </w:r>
+    </w:p>
+    <w:p>
+      <w:pPr>
+        <w:pStyle w:val="Paragraphedeliste"/>
+        <w:numPr>
+          <w:ilvl w:val="0"/>
+          <w:numId w:val="1"/>
+        </w:numPr>
+      </w:pPr>
+      <w:r>
+        <w:t>1 concurrent = 1 ou plusieurs épreuves</w:t>
+      </w:r>
+    </w:p>
+    <w:p>
+      <w:pPr>
+        <w:pStyle w:val="Paragraphedeliste"/>
+        <w:numPr>
+          <w:ilvl w:val="0"/>
+          <w:numId w:val="1"/>
+        </w:numPr>
+      </w:pPr>
+      <w:r>
+        <w:t xml:space="preserve">1 concurrent = 1 ou plusieurs </w:t>
+      </w:r>
+      <w:proofErr w:type="gramStart"/>
+      <w:r>
+        <w:t>disciplines</w:t>
+      </w:r>
+      <w:proofErr w:type="gramEnd"/>
+    </w:p>
     <w:sectPr>
       <w:pgSz w:w="11906" w:h="16838"/>
       <w:pgMar w:top="1417" w:right="1417" w:bottom="1417" w:left="1417" w:header="708" w:footer="708" w:gutter="0"/>

</xml_diff>